<commit_message>
request for proposal work
</commit_message>
<xml_diff>
--- a/PM/Request for Proposal.docx
+++ b/PM/Request for Proposal.docx
@@ -176,6 +176,7 @@
                                     <w:dataBinding w:prefixMappings="xmlns:ns0='http://purl.org/dc/elements/1.1/' xmlns:ns1='http://schemas.openxmlformats.org/package/2006/metadata/core-properties' " w:xpath="/ns1:coreProperties[1]/ns0:title[1]" w:storeItemID="{6C3C8BC8-F283-45AE-878A-BAB7291924A1}"/>
                                     <w:text/>
                                   </w:sdtPr>
+                                  <w:sdtEndPr/>
                                   <w:sdtContent>
                                     <w:r>
                                       <w:rPr>
@@ -186,7 +187,18 @@
                                         <w:szCs w:val="40"/>
                                         <w:lang w:val="en-GB" w:eastAsia="it-IT"/>
                                       </w:rPr>
-                                      <w:t>Project Title: Big Data Collecting and Analytics Platform for Strategic Product Development</w:t>
+                                      <w:t>Big</w:t>
+                                    </w:r>
+                                    <w:r>
+                                      <w:rPr>
+                                        <w:rFonts w:ascii="Times New Roman" w:eastAsia="Times New Roman" w:hAnsi="Times New Roman" w:cs="Times New Roman"/>
+                                        <w:b/>
+                                        <w:color w:val="2F5496" w:themeColor="accent1" w:themeShade="BF"/>
+                                        <w:sz w:val="40"/>
+                                        <w:szCs w:val="40"/>
+                                        <w:lang w:val="en-GB" w:eastAsia="it-IT"/>
+                                      </w:rPr>
+                                      <w:t xml:space="preserve"> Data Collecting and Analytics Platform for Strategic Product Development</w:t>
                                     </w:r>
                                   </w:sdtContent>
                                 </w:sdt>
@@ -207,6 +219,7 @@
                                   <w:dataBinding w:prefixMappings="xmlns:ns0='http://purl.org/dc/elements/1.1/' xmlns:ns1='http://schemas.openxmlformats.org/package/2006/metadata/core-properties' " w:xpath="/ns1:coreProperties[1]/ns0:creator[1]" w:storeItemID="{6C3C8BC8-F283-45AE-878A-BAB7291924A1}"/>
                                   <w:text/>
                                 </w:sdtPr>
+                                <w:sdtEndPr/>
                                 <w:sdtContent>
                                   <w:p>
                                     <w:pPr>
@@ -314,6 +327,7 @@
                               <w:dataBinding w:prefixMappings="xmlns:ns0='http://purl.org/dc/elements/1.1/' xmlns:ns1='http://schemas.openxmlformats.org/package/2006/metadata/core-properties' " w:xpath="/ns1:coreProperties[1]/ns0:title[1]" w:storeItemID="{6C3C8BC8-F283-45AE-878A-BAB7291924A1}"/>
                               <w:text/>
                             </w:sdtPr>
+                            <w:sdtEndPr/>
                             <w:sdtContent>
                               <w:r>
                                 <w:rPr>
@@ -324,7 +338,18 @@
                                   <w:szCs w:val="40"/>
                                   <w:lang w:val="en-GB" w:eastAsia="it-IT"/>
                                 </w:rPr>
-                                <w:t>Project Title: Big Data Collecting and Analytics Platform for Strategic Product Development</w:t>
+                                <w:t>Big</w:t>
+                              </w:r>
+                              <w:r>
+                                <w:rPr>
+                                  <w:rFonts w:ascii="Times New Roman" w:eastAsia="Times New Roman" w:hAnsi="Times New Roman" w:cs="Times New Roman"/>
+                                  <w:b/>
+                                  <w:color w:val="2F5496" w:themeColor="accent1" w:themeShade="BF"/>
+                                  <w:sz w:val="40"/>
+                                  <w:szCs w:val="40"/>
+                                  <w:lang w:val="en-GB" w:eastAsia="it-IT"/>
+                                </w:rPr>
+                                <w:t xml:space="preserve"> Data Collecting and Analytics Platform for Strategic Product Development</w:t>
                               </w:r>
                             </w:sdtContent>
                           </w:sdt>
@@ -345,6 +370,7 @@
                             <w:dataBinding w:prefixMappings="xmlns:ns0='http://purl.org/dc/elements/1.1/' xmlns:ns1='http://schemas.openxmlformats.org/package/2006/metadata/core-properties' " w:xpath="/ns1:coreProperties[1]/ns0:creator[1]" w:storeItemID="{6C3C8BC8-F283-45AE-878A-BAB7291924A1}"/>
                             <w:text/>
                           </w:sdtPr>
+                          <w:sdtEndPr/>
                           <w:sdtContent>
                             <w:p>
                               <w:pPr>
@@ -449,25 +475,41 @@
         </w:rPr>
         <w:t>In this request for proposal there are the requirements for an open and competitive process for a software furniture.</w:t>
       </w:r>
-    </w:p>
-    <w:p>
-      <w:pPr>
-        <w:rPr>
-          <w:lang w:val="en-GB" w:eastAsia="it-IT"/>
-        </w:rPr>
-      </w:pPr>
-    </w:p>
-    <w:p>
-      <w:pPr>
-        <w:rPr>
-          <w:lang w:val="en-GB" w:eastAsia="it-IT"/>
-        </w:rPr>
-      </w:pPr>
-      <w:r>
-        <w:rPr>
-          <w:lang w:val="en-GB" w:eastAsia="it-IT"/>
-        </w:rPr>
-        <w:t>Proposal will be accepted until 4:30 pm May 30, 2020. Any proposal received after the end date will be rejected. Contract terms and condition will be negotiated with the winning bidder for this RFP. Contractual terms and condition will be reviewed by the IR2 legal department and will include scope, budget, schedule and all the necessary items pertaining to the project.</w:t>
+      <w:r>
+        <w:rPr>
+          <w:lang w:val="en-GB" w:eastAsia="it-IT"/>
+        </w:rPr>
+        <w:t xml:space="preserve"> </w:t>
+      </w:r>
+      <w:r>
+        <w:rPr>
+          <w:lang w:val="en-GB" w:eastAsia="it-IT"/>
+        </w:rPr>
+        <w:t>Proposal will be accepted until 4:30 pm May 30, 2020. Any proposal received after the end date will be rejected. Contract terms and condition will be negotiated with the winning bidder for this RFP. Contractual terms and condition will be reviewed by the IR2 legal department and will include</w:t>
+      </w:r>
+      <w:r>
+        <w:rPr>
+          <w:lang w:val="en-GB" w:eastAsia="it-IT"/>
+        </w:rPr>
+        <w:t xml:space="preserve"> a non-disclosure agreement,</w:t>
+      </w:r>
+      <w:r>
+        <w:rPr>
+          <w:lang w:val="en-GB" w:eastAsia="it-IT"/>
+        </w:rPr>
+        <w:t xml:space="preserve"> scope, budget, schedule and all </w:t>
+      </w:r>
+      <w:r>
+        <w:rPr>
+          <w:lang w:val="en-GB" w:eastAsia="it-IT"/>
+        </w:rPr>
+        <w:t>t</w:t>
+      </w:r>
+      <w:r>
+        <w:rPr>
+          <w:lang w:val="en-GB" w:eastAsia="it-IT"/>
+        </w:rPr>
+        <w:t>he items pertaining to the project.</w:t>
       </w:r>
     </w:p>
     <w:p>
@@ -514,7 +556,19 @@
         <w:rPr>
           <w:lang w:val="en-GB" w:eastAsia="it-IT"/>
         </w:rPr>
-        <w:t xml:space="preserve">IR2 operates in Italy and Europe and builds household robots for cleaning. Our products have high-quality components, innovative software and design, and relies an advanced research and development department that collaborates with the world most important robotic institutes such as </w:t>
+        <w:t>IR2 operates in Italy and Europe and builds household robots for cleaning. Our products have high-quality components, innovative software and design, and relies</w:t>
+      </w:r>
+      <w:r>
+        <w:rPr>
+          <w:lang w:val="en-GB" w:eastAsia="it-IT"/>
+        </w:rPr>
+        <w:t xml:space="preserve"> on</w:t>
+      </w:r>
+      <w:r>
+        <w:rPr>
+          <w:lang w:val="en-GB" w:eastAsia="it-IT"/>
+        </w:rPr>
+        <w:t xml:space="preserve"> an advanced research and development department that collaborates with the world most important robotic institutes such as </w:t>
       </w:r>
       <w:proofErr w:type="spellStart"/>
       <w:r>
@@ -549,7 +603,13 @@
         <w:rPr>
           <w:lang w:val="en-GB" w:eastAsia="it-IT"/>
         </w:rPr>
-        <w:t>tecnologia</w:t>
+        <w:t>T</w:t>
+      </w:r>
+      <w:r>
+        <w:rPr>
+          <w:lang w:val="en-GB" w:eastAsia="it-IT"/>
+        </w:rPr>
+        <w:t>ecnologia</w:t>
       </w:r>
       <w:proofErr w:type="spellEnd"/>
       <w:r>
@@ -570,37 +630,75 @@
         <w:rPr>
           <w:lang w:val="en-GB" w:eastAsia="it-IT"/>
         </w:rPr>
+        <w:t xml:space="preserve"> E.</w:t>
+      </w:r>
+      <w:r>
+        <w:rPr>
+          <w:lang w:val="en-GB" w:eastAsia="it-IT"/>
+        </w:rPr>
         <w:t xml:space="preserve"> </w:t>
       </w:r>
+      <w:r>
+        <w:rPr>
+          <w:lang w:val="en-GB" w:eastAsia="it-IT"/>
+        </w:rPr>
+        <w:t xml:space="preserve">Piaggio and </w:t>
+      </w:r>
       <w:proofErr w:type="spellStart"/>
-      <w:proofErr w:type="gramStart"/>
-      <w:r>
-        <w:rPr>
-          <w:lang w:val="en-GB" w:eastAsia="it-IT"/>
-        </w:rPr>
-        <w:t>E.Piaggio</w:t>
+      <w:r>
+        <w:rPr>
+          <w:lang w:val="en-GB" w:eastAsia="it-IT"/>
+        </w:rPr>
+        <w:t>Politecnico</w:t>
       </w:r>
       <w:proofErr w:type="spellEnd"/>
-      <w:proofErr w:type="gramEnd"/>
-      <w:r>
-        <w:rPr>
-          <w:lang w:val="en-GB" w:eastAsia="it-IT"/>
-        </w:rPr>
-        <w:t xml:space="preserve"> and </w:t>
-      </w:r>
-      <w:proofErr w:type="spellStart"/>
-      <w:r>
-        <w:rPr>
-          <w:lang w:val="en-GB" w:eastAsia="it-IT"/>
-        </w:rPr>
-        <w:t>Politecnico</w:t>
-      </w:r>
-      <w:proofErr w:type="spellEnd"/>
-      <w:r>
-        <w:rPr>
-          <w:lang w:val="en-GB" w:eastAsia="it-IT"/>
-        </w:rPr>
-        <w:t xml:space="preserve"> di Milano. Currently, for our processes we use a custom web-application. Moreover, we have a website, on which customers can buy our products and write aftersales reviews, and a mobile application through which customers can manage their robots and report problems. Therefore, it was decided to improve the managing of the output data coming from our research and development department and integrate those data with customers feedbacks. </w:t>
+      <w:r>
+        <w:rPr>
+          <w:lang w:val="en-GB" w:eastAsia="it-IT"/>
+        </w:rPr>
+        <w:t xml:space="preserve"> di Milano. Currently, for our processes we use a custom web-application</w:t>
+      </w:r>
+      <w:r>
+        <w:rPr>
+          <w:lang w:val="en-GB" w:eastAsia="it-IT"/>
+        </w:rPr>
+        <w:t xml:space="preserve"> that runs on </w:t>
+      </w:r>
+      <w:r>
+        <w:rPr>
+          <w:lang w:val="en-GB" w:eastAsia="it-IT"/>
+        </w:rPr>
+        <w:t xml:space="preserve">a </w:t>
+      </w:r>
+      <w:r>
+        <w:rPr>
+          <w:lang w:val="en-GB" w:eastAsia="it-IT"/>
+        </w:rPr>
+        <w:t>Microsoft Azure</w:t>
+      </w:r>
+      <w:r>
+        <w:rPr>
+          <w:lang w:val="en-GB" w:eastAsia="it-IT"/>
+        </w:rPr>
+        <w:t xml:space="preserve"> cloud-based system</w:t>
+      </w:r>
+      <w:r>
+        <w:rPr>
+          <w:lang w:val="en-GB" w:eastAsia="it-IT"/>
+        </w:rPr>
+        <w:t>. Moreover, we have a website, on which customers can buy our products and write aftersales reviews, and a mobile application through which customers can manage their robots and report problems. Therefore, it was decided to improve the managing of the output data coming from our research and development department and integrate those data with customers feedbacks</w:t>
+      </w:r>
+      <w:r>
+        <w:rPr>
+          <w:lang w:val="en-GB" w:eastAsia="it-IT"/>
+        </w:rPr>
+        <w:t xml:space="preserve"> to improve the product development process</w:t>
+      </w:r>
+      <w:r>
+        <w:rPr>
+          <w:lang w:val="en-GB" w:eastAsia="it-IT"/>
+        </w:rPr>
+        <w:t xml:space="preserve">. </w:t>
       </w:r>
     </w:p>
     <w:p>
@@ -647,7 +745,31 @@
         <w:rPr>
           <w:lang w:val="en-GB" w:eastAsia="it-IT"/>
         </w:rPr>
-        <w:t>The objective of this project is to improve our products development by creating a platform able to manage big data and integrate from different sources.</w:t>
+        <w:t>The objective of this project is to improve our products development</w:t>
+      </w:r>
+      <w:r>
+        <w:rPr>
+          <w:lang w:val="en-GB" w:eastAsia="it-IT"/>
+        </w:rPr>
+        <w:t xml:space="preserve"> process</w:t>
+      </w:r>
+      <w:r>
+        <w:rPr>
+          <w:lang w:val="en-GB" w:eastAsia="it-IT"/>
+        </w:rPr>
+        <w:t xml:space="preserve"> by creating a platform able to </w:t>
+      </w:r>
+      <w:r>
+        <w:rPr>
+          <w:lang w:val="en-GB" w:eastAsia="it-IT"/>
+        </w:rPr>
+        <w:t>integrate and manage huge quantity of data coming</w:t>
+      </w:r>
+      <w:r>
+        <w:rPr>
+          <w:lang w:val="en-GB" w:eastAsia="it-IT"/>
+        </w:rPr>
+        <w:t xml:space="preserve"> from different sources.</w:t>
       </w:r>
     </w:p>
     <w:p>
@@ -771,6 +893,24 @@
     </w:p>
     <w:p>
       <w:pPr>
+        <w:pStyle w:val="Paragrafoelenco"/>
+        <w:numPr>
+          <w:ilvl w:val="0"/>
+          <w:numId w:val="3"/>
+        </w:numPr>
+        <w:rPr>
+          <w:lang w:val="en-GB" w:eastAsia="it-IT"/>
+        </w:rPr>
+      </w:pPr>
+      <w:r>
+        <w:rPr>
+          <w:lang w:val="en-GB" w:eastAsia="it-IT"/>
+        </w:rPr>
+        <w:t>Integration with our existing system.</w:t>
+      </w:r>
+    </w:p>
+    <w:p>
+      <w:pPr>
         <w:rPr>
           <w:lang w:val="en-GB" w:eastAsia="it-IT"/>
         </w:rPr>
@@ -804,7 +944,7 @@
         <w:rPr>
           <w:lang w:val="en-GB" w:eastAsia="it-IT"/>
         </w:rPr>
-        <w:t>The dashboard should be user-friendly and is easy to navigate.</w:t>
+        <w:t>The system should be compatible with Azure.</w:t>
       </w:r>
     </w:p>
     <w:p>
@@ -822,7 +962,7 @@
         <w:rPr>
           <w:lang w:val="en-GB" w:eastAsia="it-IT"/>
         </w:rPr>
-        <w:t>The system should be integrated in our existing web-application.</w:t>
+        <w:t>The dashboard should be user-friendly and is easy to navigate.</w:t>
       </w:r>
     </w:p>
     <w:p>
@@ -840,7 +980,7 @@
         <w:rPr>
           <w:lang w:val="en-GB" w:eastAsia="it-IT"/>
         </w:rPr>
-        <w:t>The system should reduce at minimum the risk of data losses.</w:t>
+        <w:t>The system should be integrated in our existing web-application.</w:t>
       </w:r>
     </w:p>
     <w:p>
@@ -858,7 +998,7 @@
         <w:rPr>
           <w:lang w:val="en-GB" w:eastAsia="it-IT"/>
         </w:rPr>
-        <w:t>The data should be visualized for type of product and date.</w:t>
+        <w:t>The system should reduce at minimum the risk of data losses.</w:t>
       </w:r>
     </w:p>
     <w:p>
@@ -876,7 +1016,7 @@
         <w:rPr>
           <w:lang w:val="en-GB" w:eastAsia="it-IT"/>
         </w:rPr>
-        <w:t>The system should forecast an approval rating per product</w:t>
+        <w:t>The data should be visualized for type of product and date.</w:t>
       </w:r>
     </w:p>
     <w:p>
@@ -894,7 +1034,7 @@
         <w:rPr>
           <w:lang w:val="en-GB" w:eastAsia="it-IT"/>
         </w:rPr>
-        <w:t xml:space="preserve">The system should show tag clouds and histograms of review's trending topic. </w:t>
+        <w:t>The system should forecast an approval rating per product</w:t>
       </w:r>
     </w:p>
     <w:p>
@@ -912,7 +1052,8 @@
         <w:rPr>
           <w:lang w:val="en-GB" w:eastAsia="it-IT"/>
         </w:rPr>
-        <w:t>The system should have the R&amp;D datasheet search by keywords.</w:t>
+        <w:lastRenderedPageBreak/>
+        <w:t xml:space="preserve">The system should show tag clouds and histograms of review's trending topic. </w:t>
       </w:r>
     </w:p>
     <w:p>
@@ -930,7 +1071,24 @@
         <w:rPr>
           <w:lang w:val="en-GB" w:eastAsia="it-IT"/>
         </w:rPr>
-        <w:lastRenderedPageBreak/>
+        <w:t>The system should have the R&amp;D datasheet search by keywords.</w:t>
+      </w:r>
+    </w:p>
+    <w:p>
+      <w:pPr>
+        <w:pStyle w:val="Paragrafoelenco"/>
+        <w:numPr>
+          <w:ilvl w:val="1"/>
+          <w:numId w:val="6"/>
+        </w:numPr>
+        <w:rPr>
+          <w:lang w:val="en-GB" w:eastAsia="it-IT"/>
+        </w:rPr>
+      </w:pPr>
+      <w:r>
+        <w:rPr>
+          <w:lang w:val="en-GB" w:eastAsia="it-IT"/>
+        </w:rPr>
         <w:t xml:space="preserve">The system should have the reviews search by keywords. </w:t>
       </w:r>
     </w:p>
@@ -1028,7 +1186,6 @@
         </w:numPr>
         <w:rPr>
           <w:rFonts w:eastAsia="Times New Roman"/>
-          <w:color w:val="000000"/>
           <w:lang w:val="en-GB" w:eastAsia="it-IT"/>
         </w:rPr>
       </w:pPr>
@@ -1042,279 +1199,45 @@
     </w:p>
     <w:p>
       <w:pPr>
-        <w:pStyle w:val="Paragrafoelenco"/>
-        <w:numPr>
-          <w:ilvl w:val="1"/>
-          <w:numId w:val="7"/>
-        </w:numPr>
-        <w:rPr>
-          <w:lang w:val="en-GB" w:eastAsia="it-IT"/>
-        </w:rPr>
-      </w:pPr>
-      <w:r>
-        <w:rPr>
-          <w:lang w:val="en-GB" w:eastAsia="it-IT"/>
-        </w:rPr>
-        <w:t>Overall system design proposal in form of document (1 Week after project start date).</w:t>
-      </w:r>
-    </w:p>
-    <w:p>
-      <w:pPr>
-        <w:pStyle w:val="Paragrafoelenco"/>
-        <w:numPr>
-          <w:ilvl w:val="1"/>
-          <w:numId w:val="7"/>
-        </w:numPr>
-        <w:rPr>
-          <w:lang w:val="en-GB" w:eastAsia="it-IT"/>
-        </w:rPr>
-      </w:pPr>
-      <w:r>
-        <w:rPr>
-          <w:lang w:val="en-GB" w:eastAsia="it-IT"/>
-        </w:rPr>
-        <w:t>Overall system architecture proposal in form of document (2 Weeks after project start date).</w:t>
-      </w:r>
-    </w:p>
-    <w:p>
-      <w:pPr>
-        <w:pStyle w:val="Paragrafoelenco"/>
-        <w:numPr>
-          <w:ilvl w:val="1"/>
-          <w:numId w:val="7"/>
-        </w:numPr>
-        <w:rPr>
-          <w:lang w:val="en-GB" w:eastAsia="it-IT"/>
-        </w:rPr>
-      </w:pPr>
-      <w:r>
-        <w:rPr>
-          <w:lang w:val="en-GB" w:eastAsia="it-IT"/>
-        </w:rPr>
-        <w:t xml:space="preserve">Dashboard design proposal in form of </w:t>
-      </w:r>
-      <w:proofErr w:type="spellStart"/>
-      <w:r>
-        <w:rPr>
-          <w:lang w:val="en-GB" w:eastAsia="it-IT"/>
-        </w:rPr>
-        <w:t>mokups</w:t>
-      </w:r>
-      <w:proofErr w:type="spellEnd"/>
-      <w:r>
-        <w:rPr>
-          <w:lang w:val="en-GB" w:eastAsia="it-IT"/>
-        </w:rPr>
-        <w:t xml:space="preserve"> (3 Weeks after project start date).</w:t>
-      </w:r>
-    </w:p>
-    <w:p>
-      <w:pPr>
-        <w:pStyle w:val="Paragrafoelenco"/>
-        <w:numPr>
-          <w:ilvl w:val="1"/>
-          <w:numId w:val="7"/>
-        </w:numPr>
-        <w:rPr>
-          <w:lang w:val="en-GB" w:eastAsia="it-IT"/>
-        </w:rPr>
-      </w:pPr>
-      <w:r>
-        <w:rPr>
-          <w:lang w:val="en-GB" w:eastAsia="it-IT"/>
-        </w:rPr>
-        <w:t>First software demo and report of implemented features and performed tests (4 Weeks after project start date).</w:t>
-      </w:r>
-    </w:p>
-    <w:p>
-      <w:pPr>
-        <w:pStyle w:val="Paragrafoelenco"/>
-        <w:numPr>
-          <w:ilvl w:val="1"/>
-          <w:numId w:val="7"/>
-        </w:numPr>
-        <w:rPr>
-          <w:lang w:val="en-GB" w:eastAsia="it-IT"/>
-        </w:rPr>
-      </w:pPr>
-      <w:r>
-        <w:rPr>
-          <w:lang w:val="en-GB" w:eastAsia="it-IT"/>
-        </w:rPr>
-        <w:t>Second software demo and report of implemented features and performed tests (8 Weeks after project start date).</w:t>
-      </w:r>
-    </w:p>
-    <w:p>
-      <w:pPr>
-        <w:pStyle w:val="Paragrafoelenco"/>
-        <w:numPr>
-          <w:ilvl w:val="1"/>
-          <w:numId w:val="7"/>
-        </w:numPr>
-        <w:rPr>
-          <w:lang w:val="en-GB" w:eastAsia="it-IT"/>
-        </w:rPr>
-      </w:pPr>
-      <w:r>
-        <w:rPr>
-          <w:lang w:val="en-GB" w:eastAsia="it-IT"/>
-        </w:rPr>
-        <w:t>Third software demo and report of implemented features and performed tests (12 Weeks after project start date).</w:t>
-      </w:r>
-    </w:p>
-    <w:p>
-      <w:pPr>
-        <w:pStyle w:val="Paragrafoelenco"/>
-        <w:numPr>
-          <w:ilvl w:val="1"/>
-          <w:numId w:val="7"/>
-        </w:numPr>
-        <w:rPr>
-          <w:lang w:val="en-GB" w:eastAsia="it-IT"/>
-        </w:rPr>
-      </w:pPr>
-      <w:r>
-        <w:rPr>
-          <w:lang w:val="en-GB" w:eastAsia="it-IT"/>
-        </w:rPr>
-        <w:t>Fourth software demo and report of implemented features and performed tests (16 Weeks after project start date).</w:t>
-      </w:r>
-    </w:p>
-    <w:p>
-      <w:pPr>
-        <w:pStyle w:val="Paragrafoelenco"/>
-        <w:numPr>
-          <w:ilvl w:val="1"/>
-          <w:numId w:val="7"/>
-        </w:numPr>
-        <w:rPr>
-          <w:lang w:val="en-GB" w:eastAsia="it-IT"/>
-        </w:rPr>
-      </w:pPr>
-      <w:r>
-        <w:rPr>
-          <w:lang w:val="en-GB" w:eastAsia="it-IT"/>
-        </w:rPr>
-        <w:t>Final dashboard design proposal (17 Weeks after project start date).</w:t>
-      </w:r>
-    </w:p>
-    <w:p>
-      <w:pPr>
-        <w:pStyle w:val="Paragrafoelenco"/>
-        <w:numPr>
-          <w:ilvl w:val="1"/>
-          <w:numId w:val="7"/>
-        </w:numPr>
-        <w:rPr>
-          <w:lang w:val="en-GB" w:eastAsia="it-IT"/>
-        </w:rPr>
-      </w:pPr>
-      <w:r>
-        <w:rPr>
-          <w:lang w:val="en-GB" w:eastAsia="it-IT"/>
-        </w:rPr>
-        <w:t>Final system prototype and user manual (20 Weeks after project start date).</w:t>
-      </w:r>
-    </w:p>
-    <w:p>
-      <w:pPr>
-        <w:pStyle w:val="Paragrafoelenco"/>
-        <w:numPr>
-          <w:ilvl w:val="1"/>
-          <w:numId w:val="7"/>
-        </w:numPr>
-        <w:rPr>
-          <w:lang w:val="en-GB" w:eastAsia="it-IT"/>
-        </w:rPr>
-      </w:pPr>
-      <w:r>
-        <w:rPr>
-          <w:lang w:val="en-GB" w:eastAsia="it-IT"/>
-        </w:rPr>
-        <w:t>Final report of tests performed on the system before deployment (24 Weeks Months after starting).</w:t>
-      </w:r>
-    </w:p>
-    <w:p>
-      <w:pPr>
-        <w:shd w:val="clear" w:color="auto" w:fill="FFFFFF"/>
-        <w:spacing w:line="270" w:lineRule="atLeast"/>
-        <w:rPr>
-          <w:rFonts w:ascii="Menlo" w:eastAsia="Times New Roman" w:hAnsi="Menlo" w:cs="Menlo"/>
-          <w:color w:val="000000"/>
-          <w:sz w:val="18"/>
-          <w:szCs w:val="18"/>
-          <w:lang w:val="en-GB" w:eastAsia="it-IT"/>
-        </w:rPr>
-      </w:pPr>
-    </w:p>
-    <w:p>
-      <w:pPr>
-        <w:pStyle w:val="Titolo2"/>
-        <w:numPr>
-          <w:ilvl w:val="0"/>
-          <w:numId w:val="2"/>
-        </w:numPr>
-        <w:rPr>
-          <w:rFonts w:eastAsia="Times New Roman"/>
-          <w:color w:val="000000"/>
-          <w:lang w:val="en-GB" w:eastAsia="it-IT"/>
-        </w:rPr>
-      </w:pPr>
-      <w:r>
-        <w:rPr>
-          <w:rFonts w:eastAsia="Times New Roman"/>
-          <w:lang w:val="en-GB" w:eastAsia="it-IT"/>
-        </w:rPr>
-        <w:t>WBS</w:t>
-      </w:r>
-    </w:p>
-    <w:p>
-      <w:pPr>
-        <w:shd w:val="clear" w:color="auto" w:fill="FFFFFF"/>
-        <w:spacing w:line="270" w:lineRule="atLeast"/>
-        <w:rPr>
-          <w:rFonts w:ascii="Menlo" w:eastAsia="Times New Roman" w:hAnsi="Menlo" w:cs="Menlo"/>
-          <w:color w:val="000000"/>
-          <w:sz w:val="18"/>
-          <w:szCs w:val="18"/>
-          <w:lang w:val="en-GB" w:eastAsia="it-IT"/>
-        </w:rPr>
-      </w:pPr>
-    </w:p>
-    <w:p>
-      <w:pPr>
-        <w:shd w:val="clear" w:color="auto" w:fill="FFFFFF"/>
-        <w:spacing w:line="270" w:lineRule="atLeast"/>
-        <w:rPr>
-          <w:rFonts w:ascii="Menlo" w:eastAsia="Times New Roman" w:hAnsi="Menlo" w:cs="Menlo"/>
-          <w:color w:val="000000"/>
-          <w:sz w:val="18"/>
-          <w:szCs w:val="18"/>
-          <w:lang w:val="en-GB" w:eastAsia="it-IT"/>
-        </w:rPr>
-      </w:pPr>
-      <w:r>
-        <w:rPr>
-          <w:rFonts w:ascii="Menlo" w:eastAsia="Times New Roman" w:hAnsi="Menlo" w:cs="Menlo"/>
+        <w:rPr>
+          <w:lang w:val="en-GB" w:eastAsia="it-IT"/>
+        </w:rPr>
+      </w:pPr>
+      <w:r>
+        <w:rPr>
+          <w:lang w:val="en-GB" w:eastAsia="it-IT"/>
+        </w:rPr>
+        <w:t xml:space="preserve">For this project </w:t>
+      </w:r>
+      <w:r>
+        <w:rPr>
+          <w:lang w:val="en-GB" w:eastAsia="it-IT"/>
+        </w:rPr>
+        <w:t>we</w:t>
+      </w:r>
+      <w:r>
+        <w:rPr>
+          <w:lang w:val="en-GB" w:eastAsia="it-IT"/>
+        </w:rPr>
+        <w:t xml:space="preserve"> set up the following milestones:</w:t>
+      </w:r>
+    </w:p>
+    <w:p>
+      <w:pPr>
+        <w:rPr>
+          <w:lang w:val="en-GB" w:eastAsia="it-IT"/>
+        </w:rPr>
+      </w:pPr>
+      <w:r>
+        <w:rPr>
           <w:noProof/>
-          <w:color w:val="000000"/>
-          <w:sz w:val="18"/>
-          <w:szCs w:val="18"/>
           <w:lang w:val="en-GB" w:eastAsia="it-IT"/>
         </w:rPr>
         <w:drawing>
-          <wp:anchor distT="0" distB="0" distL="114300" distR="114300" simplePos="0" relativeHeight="251658240" behindDoc="0" locked="0" layoutInCell="1" allowOverlap="1">
-            <wp:simplePos x="0" y="0"/>
-            <wp:positionH relativeFrom="margin">
-              <wp:align>center</wp:align>
-            </wp:positionH>
-            <wp:positionV relativeFrom="paragraph">
-              <wp:posOffset>0</wp:posOffset>
-            </wp:positionV>
-            <wp:extent cx="6116320" cy="1028065"/>
-            <wp:effectExtent l="0" t="0" r="5080" b="635"/>
-            <wp:wrapTopAndBottom/>
-            <wp:docPr id="1" name="Immagine 1" descr="Immagine che contiene screenshot&#10;&#10;Descrizione generata automaticamente"/>
+          <wp:inline distT="0" distB="0" distL="0" distR="0">
+            <wp:extent cx="6116320" cy="2009140"/>
+            <wp:effectExtent l="0" t="0" r="5080" b="0"/>
+            <wp:docPr id="7" name="Immagine 7" descr="Immagine che contiene screenshot&#10;&#10;Descrizione generata automaticamente"/>
             <wp:cNvGraphicFramePr>
               <a:graphicFrameLocks xmlns:a="http://schemas.openxmlformats.org/drawingml/2006/main" noChangeAspect="1"/>
             </wp:cNvGraphicFramePr>
@@ -1322,7 +1245,7 @@
               <a:graphicData uri="http://schemas.openxmlformats.org/drawingml/2006/picture">
                 <pic:pic xmlns:pic="http://schemas.openxmlformats.org/drawingml/2006/picture">
                   <pic:nvPicPr>
-                    <pic:cNvPr id="1" name="WBS.png"/>
+                    <pic:cNvPr id="7" name="milestone chart.png"/>
                     <pic:cNvPicPr/>
                   </pic:nvPicPr>
                   <pic:blipFill>
@@ -1340,7 +1263,608 @@
                   <pic:spPr>
                     <a:xfrm>
                       <a:off x="0" y="0"/>
-                      <a:ext cx="6116320" cy="1028065"/>
+                      <a:ext cx="6116320" cy="2009140"/>
+                    </a:xfrm>
+                    <a:prstGeom prst="rect">
+                      <a:avLst/>
+                    </a:prstGeom>
+                  </pic:spPr>
+                </pic:pic>
+              </a:graphicData>
+            </a:graphic>
+          </wp:inline>
+        </w:drawing>
+      </w:r>
+    </w:p>
+    <w:p>
+      <w:pPr>
+        <w:rPr>
+          <w:lang w:val="en-GB" w:eastAsia="it-IT"/>
+        </w:rPr>
+      </w:pPr>
+      <w:r>
+        <w:rPr>
+          <w:lang w:val="en-GB" w:eastAsia="it-IT"/>
+        </w:rPr>
+        <w:t>Detailed milestones with</w:t>
+      </w:r>
+      <w:r>
+        <w:rPr>
+          <w:lang w:val="en-GB" w:eastAsia="it-IT"/>
+        </w:rPr>
+        <w:t xml:space="preserve"> corresponding deliverables:</w:t>
+      </w:r>
+    </w:p>
+    <w:p>
+      <w:pPr>
+        <w:pStyle w:val="Paragrafoelenco"/>
+        <w:numPr>
+          <w:ilvl w:val="1"/>
+          <w:numId w:val="7"/>
+        </w:numPr>
+        <w:rPr>
+          <w:lang w:val="en-GB" w:eastAsia="it-IT"/>
+        </w:rPr>
+      </w:pPr>
+      <w:r>
+        <w:rPr>
+          <w:lang w:val="en-GB" w:eastAsia="it-IT"/>
+        </w:rPr>
+        <w:t>Project kick-off (22 June 2020)</w:t>
+      </w:r>
+      <w:r>
+        <w:rPr>
+          <w:lang w:val="en-GB" w:eastAsia="it-IT"/>
+        </w:rPr>
+        <w:t>.</w:t>
+      </w:r>
+    </w:p>
+    <w:p>
+      <w:pPr>
+        <w:pStyle w:val="Paragrafoelenco"/>
+        <w:numPr>
+          <w:ilvl w:val="1"/>
+          <w:numId w:val="7"/>
+        </w:numPr>
+        <w:rPr>
+          <w:lang w:val="en-GB" w:eastAsia="it-IT"/>
+        </w:rPr>
+      </w:pPr>
+      <w:r>
+        <w:rPr>
+          <w:lang w:val="en-GB" w:eastAsia="it-IT"/>
+        </w:rPr>
+        <w:t>Overall system design proposal document (</w:t>
+      </w:r>
+      <w:r>
+        <w:rPr>
+          <w:lang w:val="en-GB" w:eastAsia="it-IT"/>
+        </w:rPr>
+        <w:t>29 June 2020</w:t>
+      </w:r>
+      <w:r>
+        <w:rPr>
+          <w:lang w:val="en-GB" w:eastAsia="it-IT"/>
+        </w:rPr>
+        <w:t>).</w:t>
+      </w:r>
+    </w:p>
+    <w:p>
+      <w:pPr>
+        <w:pStyle w:val="Paragrafoelenco"/>
+        <w:numPr>
+          <w:ilvl w:val="1"/>
+          <w:numId w:val="7"/>
+        </w:numPr>
+        <w:rPr>
+          <w:lang w:val="en-GB" w:eastAsia="it-IT"/>
+        </w:rPr>
+      </w:pPr>
+      <w:r>
+        <w:rPr>
+          <w:lang w:val="en-GB" w:eastAsia="it-IT"/>
+        </w:rPr>
+        <w:t>Overall system architecture proposal document (</w:t>
+      </w:r>
+      <w:r>
+        <w:rPr>
+          <w:lang w:val="en-GB" w:eastAsia="it-IT"/>
+        </w:rPr>
+        <w:t>6 July 2020</w:t>
+      </w:r>
+      <w:r>
+        <w:rPr>
+          <w:lang w:val="en-GB" w:eastAsia="it-IT"/>
+        </w:rPr>
+        <w:t>).</w:t>
+      </w:r>
+    </w:p>
+    <w:p>
+      <w:pPr>
+        <w:pStyle w:val="Paragrafoelenco"/>
+        <w:numPr>
+          <w:ilvl w:val="1"/>
+          <w:numId w:val="7"/>
+        </w:numPr>
+        <w:rPr>
+          <w:lang w:val="en-GB" w:eastAsia="it-IT"/>
+        </w:rPr>
+      </w:pPr>
+      <w:r>
+        <w:rPr>
+          <w:lang w:val="en-GB" w:eastAsia="it-IT"/>
+        </w:rPr>
+        <w:t xml:space="preserve">Dashboard design proposal </w:t>
+      </w:r>
+      <w:r>
+        <w:rPr>
+          <w:lang w:val="en-GB" w:eastAsia="it-IT"/>
+        </w:rPr>
+        <w:t>with</w:t>
+      </w:r>
+      <w:r>
+        <w:rPr>
+          <w:lang w:val="en-GB" w:eastAsia="it-IT"/>
+        </w:rPr>
+        <w:t xml:space="preserve"> m</w:t>
+      </w:r>
+      <w:proofErr w:type="spellStart"/>
+      <w:r>
+        <w:rPr>
+          <w:lang w:val="en-GB" w:eastAsia="it-IT"/>
+        </w:rPr>
+        <w:t>okups</w:t>
+      </w:r>
+      <w:proofErr w:type="spellEnd"/>
+      <w:r>
+        <w:rPr>
+          <w:lang w:val="en-GB" w:eastAsia="it-IT"/>
+        </w:rPr>
+        <w:t xml:space="preserve"> (</w:t>
+      </w:r>
+      <w:r>
+        <w:rPr>
+          <w:lang w:val="en-GB" w:eastAsia="it-IT"/>
+        </w:rPr>
+        <w:t>13 July 2020</w:t>
+      </w:r>
+      <w:r>
+        <w:rPr>
+          <w:lang w:val="en-GB" w:eastAsia="it-IT"/>
+        </w:rPr>
+        <w:t>).</w:t>
+      </w:r>
+    </w:p>
+    <w:p>
+      <w:pPr>
+        <w:pStyle w:val="Paragrafoelenco"/>
+        <w:numPr>
+          <w:ilvl w:val="1"/>
+          <w:numId w:val="7"/>
+        </w:numPr>
+        <w:rPr>
+          <w:lang w:val="en-GB" w:eastAsia="it-IT"/>
+        </w:rPr>
+      </w:pPr>
+      <w:r>
+        <w:rPr>
+          <w:lang w:val="en-GB" w:eastAsia="it-IT"/>
+        </w:rPr>
+        <w:t>First software demo</w:t>
+      </w:r>
+      <w:r>
+        <w:rPr>
+          <w:lang w:val="en-GB" w:eastAsia="it-IT"/>
+        </w:rPr>
+        <w:t xml:space="preserve"> with</w:t>
+      </w:r>
+      <w:r>
+        <w:rPr>
+          <w:lang w:val="en-GB" w:eastAsia="it-IT"/>
+        </w:rPr>
+        <w:t xml:space="preserve"> report of implemented features and performed tests (</w:t>
+      </w:r>
+      <w:r>
+        <w:rPr>
+          <w:lang w:val="en-GB" w:eastAsia="it-IT"/>
+        </w:rPr>
+        <w:t>20 July 2020</w:t>
+      </w:r>
+      <w:r>
+        <w:rPr>
+          <w:lang w:val="en-GB" w:eastAsia="it-IT"/>
+        </w:rPr>
+        <w:t>).</w:t>
+      </w:r>
+    </w:p>
+    <w:p>
+      <w:pPr>
+        <w:pStyle w:val="Paragrafoelenco"/>
+        <w:numPr>
+          <w:ilvl w:val="1"/>
+          <w:numId w:val="7"/>
+        </w:numPr>
+        <w:rPr>
+          <w:lang w:val="en-GB" w:eastAsia="it-IT"/>
+        </w:rPr>
+      </w:pPr>
+      <w:r>
+        <w:rPr>
+          <w:lang w:val="en-GB" w:eastAsia="it-IT"/>
+        </w:rPr>
+        <w:t xml:space="preserve">Second software demo </w:t>
+      </w:r>
+      <w:r>
+        <w:rPr>
+          <w:lang w:val="en-GB" w:eastAsia="it-IT"/>
+        </w:rPr>
+        <w:t>with</w:t>
+      </w:r>
+      <w:r>
+        <w:rPr>
+          <w:lang w:val="en-GB" w:eastAsia="it-IT"/>
+        </w:rPr>
+        <w:t xml:space="preserve"> report of implemented features and performed tests (</w:t>
+      </w:r>
+      <w:r>
+        <w:rPr>
+          <w:lang w:val="en-GB" w:eastAsia="it-IT"/>
+        </w:rPr>
+        <w:t>17 August 2020</w:t>
+      </w:r>
+      <w:r>
+        <w:rPr>
+          <w:lang w:val="en-GB" w:eastAsia="it-IT"/>
+        </w:rPr>
+        <w:t>).</w:t>
+      </w:r>
+    </w:p>
+    <w:p>
+      <w:pPr>
+        <w:pStyle w:val="Paragrafoelenco"/>
+        <w:numPr>
+          <w:ilvl w:val="1"/>
+          <w:numId w:val="7"/>
+        </w:numPr>
+        <w:rPr>
+          <w:lang w:val="en-GB" w:eastAsia="it-IT"/>
+        </w:rPr>
+      </w:pPr>
+      <w:r>
+        <w:rPr>
+          <w:lang w:val="en-GB" w:eastAsia="it-IT"/>
+        </w:rPr>
+        <w:t xml:space="preserve">Third software demo </w:t>
+      </w:r>
+      <w:r>
+        <w:rPr>
+          <w:lang w:val="en-GB" w:eastAsia="it-IT"/>
+        </w:rPr>
+        <w:t>with</w:t>
+      </w:r>
+      <w:r>
+        <w:rPr>
+          <w:lang w:val="en-GB" w:eastAsia="it-IT"/>
+        </w:rPr>
+        <w:t xml:space="preserve"> report of implemented features and performed tests (</w:t>
+      </w:r>
+      <w:r>
+        <w:rPr>
+          <w:lang w:val="en-GB" w:eastAsia="it-IT"/>
+        </w:rPr>
+        <w:t>14 September 2020)</w:t>
+      </w:r>
+      <w:r>
+        <w:rPr>
+          <w:lang w:val="en-GB" w:eastAsia="it-IT"/>
+        </w:rPr>
+        <w:t>.</w:t>
+      </w:r>
+    </w:p>
+    <w:p>
+      <w:pPr>
+        <w:pStyle w:val="Paragrafoelenco"/>
+        <w:numPr>
+          <w:ilvl w:val="1"/>
+          <w:numId w:val="7"/>
+        </w:numPr>
+        <w:rPr>
+          <w:lang w:val="en-GB" w:eastAsia="it-IT"/>
+        </w:rPr>
+      </w:pPr>
+      <w:r>
+        <w:rPr>
+          <w:lang w:val="en-GB" w:eastAsia="it-IT"/>
+        </w:rPr>
+        <w:t xml:space="preserve">Fourth software demo </w:t>
+      </w:r>
+      <w:r>
+        <w:rPr>
+          <w:lang w:val="en-GB" w:eastAsia="it-IT"/>
+        </w:rPr>
+        <w:t>with</w:t>
+      </w:r>
+      <w:r>
+        <w:rPr>
+          <w:lang w:val="en-GB" w:eastAsia="it-IT"/>
+        </w:rPr>
+        <w:t xml:space="preserve"> report of implemented features and performed tests (</w:t>
+      </w:r>
+      <w:r>
+        <w:rPr>
+          <w:lang w:val="en-GB" w:eastAsia="it-IT"/>
+        </w:rPr>
+        <w:t>12 October 2020</w:t>
+      </w:r>
+      <w:r>
+        <w:rPr>
+          <w:lang w:val="en-GB" w:eastAsia="it-IT"/>
+        </w:rPr>
+        <w:t>).</w:t>
+      </w:r>
+    </w:p>
+    <w:p>
+      <w:pPr>
+        <w:pStyle w:val="Paragrafoelenco"/>
+        <w:numPr>
+          <w:ilvl w:val="1"/>
+          <w:numId w:val="7"/>
+        </w:numPr>
+        <w:rPr>
+          <w:lang w:val="en-GB" w:eastAsia="it-IT"/>
+        </w:rPr>
+      </w:pPr>
+      <w:r>
+        <w:rPr>
+          <w:lang w:val="en-GB" w:eastAsia="it-IT"/>
+        </w:rPr>
+        <w:t xml:space="preserve">Final dashboard design </w:t>
+      </w:r>
+      <w:r>
+        <w:rPr>
+          <w:lang w:val="en-GB" w:eastAsia="it-IT"/>
+        </w:rPr>
+        <w:t xml:space="preserve">with </w:t>
+      </w:r>
+      <w:proofErr w:type="spellStart"/>
+      <w:r>
+        <w:rPr>
+          <w:lang w:val="en-GB" w:eastAsia="it-IT"/>
+        </w:rPr>
+        <w:t>mokups</w:t>
+      </w:r>
+      <w:proofErr w:type="spellEnd"/>
+      <w:r>
+        <w:rPr>
+          <w:lang w:val="en-GB" w:eastAsia="it-IT"/>
+        </w:rPr>
+        <w:t xml:space="preserve"> </w:t>
+      </w:r>
+      <w:r>
+        <w:rPr>
+          <w:lang w:val="en-GB" w:eastAsia="it-IT"/>
+        </w:rPr>
+        <w:t>(</w:t>
+      </w:r>
+      <w:r>
+        <w:rPr>
+          <w:lang w:val="en-GB" w:eastAsia="it-IT"/>
+        </w:rPr>
+        <w:t>19 October 2020</w:t>
+      </w:r>
+      <w:r>
+        <w:rPr>
+          <w:lang w:val="en-GB" w:eastAsia="it-IT"/>
+        </w:rPr>
+        <w:t>).</w:t>
+      </w:r>
+    </w:p>
+    <w:p>
+      <w:pPr>
+        <w:pStyle w:val="Paragrafoelenco"/>
+        <w:numPr>
+          <w:ilvl w:val="1"/>
+          <w:numId w:val="7"/>
+        </w:numPr>
+        <w:rPr>
+          <w:lang w:val="en-GB" w:eastAsia="it-IT"/>
+        </w:rPr>
+      </w:pPr>
+      <w:r>
+        <w:rPr>
+          <w:lang w:val="en-GB" w:eastAsia="it-IT"/>
+        </w:rPr>
+        <w:t>Final system prototype and user manual (</w:t>
+      </w:r>
+      <w:r>
+        <w:rPr>
+          <w:lang w:val="en-GB" w:eastAsia="it-IT"/>
+        </w:rPr>
+        <w:t>16 November 2020</w:t>
+      </w:r>
+      <w:r>
+        <w:rPr>
+          <w:lang w:val="en-GB" w:eastAsia="it-IT"/>
+        </w:rPr>
+        <w:t>).</w:t>
+      </w:r>
+    </w:p>
+    <w:p>
+      <w:pPr>
+        <w:pStyle w:val="Paragrafoelenco"/>
+        <w:numPr>
+          <w:ilvl w:val="1"/>
+          <w:numId w:val="7"/>
+        </w:numPr>
+        <w:rPr>
+          <w:lang w:val="en-GB" w:eastAsia="it-IT"/>
+        </w:rPr>
+      </w:pPr>
+      <w:r>
+        <w:rPr>
+          <w:lang w:val="en-GB" w:eastAsia="it-IT"/>
+        </w:rPr>
+        <w:t xml:space="preserve">Final report of performed </w:t>
+      </w:r>
+      <w:r>
+        <w:rPr>
+          <w:lang w:val="en-GB" w:eastAsia="it-IT"/>
+        </w:rPr>
+        <w:t xml:space="preserve">tests </w:t>
+      </w:r>
+      <w:r>
+        <w:rPr>
+          <w:lang w:val="en-GB" w:eastAsia="it-IT"/>
+        </w:rPr>
+        <w:t>and</w:t>
+      </w:r>
+      <w:r>
+        <w:rPr>
+          <w:lang w:val="en-GB" w:eastAsia="it-IT"/>
+        </w:rPr>
+        <w:t xml:space="preserve"> system deployment (</w:t>
+      </w:r>
+      <w:r>
+        <w:rPr>
+          <w:lang w:val="en-GB" w:eastAsia="it-IT"/>
+        </w:rPr>
+        <w:t>14 December 2020</w:t>
+      </w:r>
+      <w:r>
+        <w:rPr>
+          <w:lang w:val="en-GB" w:eastAsia="it-IT"/>
+        </w:rPr>
+        <w:t>).</w:t>
+      </w:r>
+    </w:p>
+    <w:p>
+      <w:pPr>
+        <w:shd w:val="clear" w:color="auto" w:fill="FFFFFF"/>
+        <w:spacing w:line="270" w:lineRule="atLeast"/>
+        <w:rPr>
+          <w:rFonts w:ascii="Menlo" w:eastAsia="Times New Roman" w:hAnsi="Menlo" w:cs="Menlo"/>
+          <w:color w:val="000000"/>
+          <w:sz w:val="18"/>
+          <w:szCs w:val="18"/>
+          <w:lang w:val="en-GB" w:eastAsia="it-IT"/>
+        </w:rPr>
+      </w:pPr>
+    </w:p>
+    <w:p>
+      <w:pPr>
+        <w:jc w:val="left"/>
+        <w:rPr>
+          <w:rFonts w:ascii="Times New Roman" w:eastAsia="Times New Roman" w:hAnsi="Times New Roman" w:cstheme="majorBidi"/>
+          <w:b/>
+          <w:color w:val="2F5496" w:themeColor="accent1" w:themeShade="BF"/>
+          <w:sz w:val="28"/>
+          <w:szCs w:val="26"/>
+          <w:lang w:val="en-GB" w:eastAsia="it-IT"/>
+        </w:rPr>
+      </w:pPr>
+      <w:r>
+        <w:rPr>
+          <w:rFonts w:eastAsia="Times New Roman"/>
+          <w:lang w:val="en-GB" w:eastAsia="it-IT"/>
+        </w:rPr>
+        <w:br w:type="page"/>
+      </w:r>
+    </w:p>
+    <w:p>
+      <w:pPr>
+        <w:pStyle w:val="Titolo2"/>
+        <w:numPr>
+          <w:ilvl w:val="0"/>
+          <w:numId w:val="2"/>
+        </w:numPr>
+        <w:rPr>
+          <w:rFonts w:eastAsia="Times New Roman"/>
+          <w:color w:val="000000"/>
+          <w:lang w:val="en-GB" w:eastAsia="it-IT"/>
+        </w:rPr>
+      </w:pPr>
+      <w:r>
+        <w:rPr>
+          <w:rFonts w:eastAsia="Times New Roman"/>
+          <w:lang w:val="en-GB" w:eastAsia="it-IT"/>
+        </w:rPr>
+        <w:lastRenderedPageBreak/>
+        <w:t>WBS</w:t>
+      </w:r>
+    </w:p>
+    <w:p>
+      <w:pPr>
+        <w:shd w:val="clear" w:color="auto" w:fill="FFFFFF"/>
+        <w:spacing w:line="270" w:lineRule="atLeast"/>
+        <w:rPr>
+          <w:rFonts w:ascii="Menlo" w:eastAsia="Times New Roman" w:hAnsi="Menlo" w:cs="Menlo"/>
+          <w:color w:val="000000"/>
+          <w:sz w:val="18"/>
+          <w:szCs w:val="18"/>
+          <w:lang w:val="en-GB" w:eastAsia="it-IT"/>
+        </w:rPr>
+      </w:pPr>
+    </w:p>
+    <w:p>
+      <w:pPr>
+        <w:shd w:val="clear" w:color="auto" w:fill="FFFFFF"/>
+        <w:spacing w:line="270" w:lineRule="atLeast"/>
+        <w:rPr>
+          <w:rFonts w:ascii="Menlo" w:eastAsia="Times New Roman" w:hAnsi="Menlo" w:cs="Menlo"/>
+          <w:color w:val="000000"/>
+          <w:sz w:val="18"/>
+          <w:szCs w:val="18"/>
+          <w:lang w:val="en-GB" w:eastAsia="it-IT"/>
+        </w:rPr>
+      </w:pPr>
+      <w:r>
+        <w:rPr>
+          <w:rFonts w:ascii="Menlo" w:eastAsia="Times New Roman" w:hAnsi="Menlo" w:cs="Menlo"/>
+          <w:noProof/>
+          <w:color w:val="000000"/>
+          <w:sz w:val="18"/>
+          <w:szCs w:val="18"/>
+          <w:lang w:val="en-GB" w:eastAsia="it-IT"/>
+        </w:rPr>
+        <w:drawing>
+          <wp:anchor distT="0" distB="0" distL="114300" distR="114300" simplePos="0" relativeHeight="251663360" behindDoc="0" locked="0" layoutInCell="1" allowOverlap="1">
+            <wp:simplePos x="0" y="0"/>
+            <wp:positionH relativeFrom="column">
+              <wp:posOffset>2540</wp:posOffset>
+            </wp:positionH>
+            <wp:positionV relativeFrom="paragraph">
+              <wp:posOffset>0</wp:posOffset>
+            </wp:positionV>
+            <wp:extent cx="6116320" cy="811530"/>
+            <wp:effectExtent l="0" t="0" r="5080" b="1270"/>
+            <wp:wrapTopAndBottom/>
+            <wp:docPr id="4" name="Immagine 4" descr="Immagine che contiene screenshot&#10;&#10;Descrizione generata automaticamente"/>
+            <wp:cNvGraphicFramePr>
+              <a:graphicFrameLocks xmlns:a="http://schemas.openxmlformats.org/drawingml/2006/main" noChangeAspect="1"/>
+            </wp:cNvGraphicFramePr>
+            <a:graphic xmlns:a="http://schemas.openxmlformats.org/drawingml/2006/main">
+              <a:graphicData uri="http://schemas.openxmlformats.org/drawingml/2006/picture">
+                <pic:pic xmlns:pic="http://schemas.openxmlformats.org/drawingml/2006/picture">
+                  <pic:nvPicPr>
+                    <pic:cNvPr id="4" name="WBS.png"/>
+                    <pic:cNvPicPr/>
+                  </pic:nvPicPr>
+                  <pic:blipFill>
+                    <a:blip r:embed="rId10">
+                      <a:extLst>
+                        <a:ext uri="{28A0092B-C50C-407E-A947-70E740481C1C}">
+                          <a14:useLocalDpi xmlns:a14="http://schemas.microsoft.com/office/drawing/2010/main" val="0"/>
+                        </a:ext>
+                      </a:extLst>
+                    </a:blip>
+                    <a:stretch>
+                      <a:fillRect/>
+                    </a:stretch>
+                  </pic:blipFill>
+                  <pic:spPr>
+                    <a:xfrm>
+                      <a:off x="0" y="0"/>
+                      <a:ext cx="6116320" cy="811530"/>
                     </a:xfrm>
                     <a:prstGeom prst="rect">
                       <a:avLst/>
@@ -1390,7 +1914,19 @@
         <w:rPr>
           <w:lang w:val="en-GB" w:eastAsia="it-IT"/>
         </w:rPr>
-        <w:t>All proposal must include cost to complete the tasks described in the project scope. Pricing should be listed for each of the following items:</w:t>
+        <w:t xml:space="preserve">All proposal must include cost to </w:t>
+      </w:r>
+      <w:r>
+        <w:rPr>
+          <w:lang w:val="en-GB" w:eastAsia="it-IT"/>
+        </w:rPr>
+        <w:t>meet the project requirements described in the project scope</w:t>
+      </w:r>
+      <w:r>
+        <w:rPr>
+          <w:lang w:val="en-GB" w:eastAsia="it-IT"/>
+        </w:rPr>
+        <w:t>. Pricing should be listed for each of the following items:</w:t>
       </w:r>
     </w:p>
     <w:p>
@@ -1408,7 +1944,7 @@
         <w:rPr>
           <w:lang w:val="en-GB" w:eastAsia="it-IT"/>
         </w:rPr>
-        <w:t>IaaS costs if any.</w:t>
+        <w:t>Project initiation and planning.</w:t>
       </w:r>
     </w:p>
     <w:p>
@@ -1426,7 +1962,25 @@
         <w:rPr>
           <w:lang w:val="en-GB" w:eastAsia="it-IT"/>
         </w:rPr>
-        <w:t>Project initiation and planning.</w:t>
+        <w:t xml:space="preserve">Additional </w:t>
+      </w:r>
+      <w:r>
+        <w:rPr>
+          <w:lang w:val="en-GB" w:eastAsia="it-IT"/>
+        </w:rPr>
+        <w:t>IaaS resources</w:t>
+      </w:r>
+      <w:r>
+        <w:rPr>
+          <w:lang w:val="en-GB" w:eastAsia="it-IT"/>
+        </w:rPr>
+        <w:t xml:space="preserve"> rent</w:t>
+      </w:r>
+      <w:r>
+        <w:rPr>
+          <w:lang w:val="en-GB" w:eastAsia="it-IT"/>
+        </w:rPr>
+        <w:t>.</w:t>
       </w:r>
     </w:p>
     <w:p>
@@ -1481,6 +2035,62 @@
           <w:lang w:val="en-GB" w:eastAsia="it-IT"/>
         </w:rPr>
         <w:t>Software deployment.</w:t>
+      </w:r>
+    </w:p>
+    <w:p>
+      <w:pPr>
+        <w:rPr>
+          <w:lang w:val="en-GB" w:eastAsia="it-IT"/>
+        </w:rPr>
+      </w:pPr>
+    </w:p>
+    <w:p>
+      <w:pPr>
+        <w:rPr>
+          <w:lang w:val="en-GB" w:eastAsia="it-IT"/>
+        </w:rPr>
+      </w:pPr>
+      <w:r>
+        <w:rPr>
+          <w:lang w:val="en-GB" w:eastAsia="it-IT"/>
+        </w:rPr>
+        <w:t xml:space="preserve">IR2 expects to complete the project with a budget </w:t>
+      </w:r>
+      <w:r>
+        <w:rPr>
+          <w:lang w:val="en-GB" w:eastAsia="it-IT"/>
+        </w:rPr>
+        <w:t>of</w:t>
+      </w:r>
+      <w:r>
+        <w:rPr>
+          <w:lang w:val="en-GB" w:eastAsia="it-IT"/>
+        </w:rPr>
+        <w:t xml:space="preserve"> </w:t>
+      </w:r>
+      <w:r>
+        <w:rPr>
+          <w:lang w:val="en-GB" w:eastAsia="it-IT"/>
+        </w:rPr>
+        <w:t>250000</w:t>
+      </w:r>
+      <w:r>
+        <w:rPr>
+          <w:lang w:val="en-GB" w:eastAsia="it-IT"/>
+        </w:rPr>
+        <w:t xml:space="preserve"> EUR</w:t>
+      </w:r>
+      <w:r>
+        <w:rPr>
+          <w:lang w:val="en-GB" w:eastAsia="it-IT"/>
+        </w:rPr>
+        <w:t>, excluding rent costs for IaaS</w:t>
+      </w:r>
+      <w:r>
+        <w:rPr>
+          <w:lang w:val="en-GB" w:eastAsia="it-IT"/>
+        </w:rPr>
+        <w:t>.</w:t>
       </w:r>
     </w:p>
     <w:p>
@@ -1514,7 +2124,6 @@
           <w:rFonts w:eastAsia="Times New Roman"/>
           <w:lang w:val="en-GB" w:eastAsia="it-IT"/>
         </w:rPr>
-        <w:lastRenderedPageBreak/>
         <w:t>Request documents</w:t>
       </w:r>
     </w:p>
@@ -1528,7 +2137,25 @@
         <w:rPr>
           <w:lang w:val="en-GB" w:eastAsia="it-IT"/>
         </w:rPr>
-        <w:t>All bid should include a preliminary design of the solution, a detailed description of how it will be developed including technologies and a detailed description of costs with fees. Both IaaS and on-premise solution would be evaluated.</w:t>
+        <w:t>All bid should include a preliminary design of the solution, a detailed description of how it will be developed</w:t>
+      </w:r>
+      <w:r>
+        <w:rPr>
+          <w:lang w:val="en-GB" w:eastAsia="it-IT"/>
+        </w:rPr>
+        <w:t>, what technologies will be used</w:t>
+      </w:r>
+      <w:r>
+        <w:rPr>
+          <w:lang w:val="en-GB" w:eastAsia="it-IT"/>
+        </w:rPr>
+        <w:t xml:space="preserve"> and a detailed description of costs with fees.</w:t>
+      </w:r>
+      <w:r>
+        <w:rPr>
+          <w:lang w:val="en-GB" w:eastAsia="it-IT"/>
+        </w:rPr>
+        <w:t xml:space="preserve"> Moreover, if the proposed IaaS is different from Microsoft Azure, bidders should provide a description of the features of that IaaS.</w:t>
       </w:r>
     </w:p>
     <w:p>
@@ -1611,6 +2238,36 @@
         <w:rPr>
           <w:lang w:val="en-GB" w:eastAsia="it-IT"/>
         </w:rPr>
+        <w:t xml:space="preserve">Integration and performance: how well the bidders’ </w:t>
+      </w:r>
+      <w:r>
+        <w:rPr>
+          <w:lang w:val="en-GB" w:eastAsia="it-IT"/>
+        </w:rPr>
+        <w:t>proposed system</w:t>
+      </w:r>
+      <w:r>
+        <w:rPr>
+          <w:lang w:val="en-GB" w:eastAsia="it-IT"/>
+        </w:rPr>
+        <w:t xml:space="preserve"> is integrated with our existing system.</w:t>
+      </w:r>
+    </w:p>
+    <w:p>
+      <w:pPr>
+        <w:pStyle w:val="Paragrafoelenco"/>
+        <w:numPr>
+          <w:ilvl w:val="0"/>
+          <w:numId w:val="9"/>
+        </w:numPr>
+        <w:rPr>
+          <w:lang w:val="en-GB" w:eastAsia="it-IT"/>
+        </w:rPr>
+      </w:pPr>
+      <w:r>
+        <w:rPr>
+          <w:lang w:val="en-GB" w:eastAsia="it-IT"/>
+        </w:rPr>
         <w:t>Value and cost: bidders will be evaluated on the cost of the proposed solution based on the work to be performed.</w:t>
       </w:r>
     </w:p>
@@ -1622,8 +2279,8 @@
       </w:pPr>
     </w:p>
     <w:sectPr>
-      <w:headerReference w:type="default" r:id="rId10"/>
-      <w:footerReference w:type="default" r:id="rId11"/>
+      <w:headerReference w:type="default" r:id="rId11"/>
+      <w:footerReference w:type="default" r:id="rId12"/>
       <w:pgSz w:w="11900" w:h="16840"/>
       <w:pgMar w:top="1417" w:right="1134" w:bottom="1134" w:left="1134" w:header="567" w:footer="708" w:gutter="0"/>
       <w:pgNumType w:start="0"/>
@@ -3262,6 +3919,33 @@
       <w:lang w:val="en-US" w:eastAsia="zh-CN"/>
     </w:rPr>
   </w:style>
+  <w:style w:type="paragraph" w:styleId="Testofumetto">
+    <w:name w:val="Balloon Text"/>
+    <w:basedOn w:val="Normale"/>
+    <w:link w:val="TestofumettoCarattere"/>
+    <w:uiPriority w:val="99"/>
+    <w:semiHidden/>
+    <w:unhideWhenUsed/>
+    <w:rsid w:val="00377F39"/>
+    <w:rPr>
+      <w:rFonts w:ascii="Times New Roman" w:hAnsi="Times New Roman" w:cs="Times New Roman"/>
+      <w:sz w:val="18"/>
+      <w:szCs w:val="18"/>
+    </w:rPr>
+  </w:style>
+  <w:style w:type="character" w:customStyle="1" w:styleId="TestofumettoCarattere">
+    <w:name w:val="Testo fumetto Carattere"/>
+    <w:basedOn w:val="Carpredefinitoparagrafo"/>
+    <w:link w:val="Testofumetto"/>
+    <w:uiPriority w:val="99"/>
+    <w:semiHidden/>
+    <w:rsid w:val="00377F39"/>
+    <w:rPr>
+      <w:rFonts w:ascii="Times New Roman" w:hAnsi="Times New Roman" w:cs="Times New Roman"/>
+      <w:sz w:val="18"/>
+      <w:szCs w:val="18"/>
+    </w:rPr>
+  </w:style>
 </w:styles>
 </file>
 

</xml_diff>